<commit_message>
last things from DBHW1
</commit_message>
<xml_diff>
--- a/DataBase Design/assignment/HW1/HW1_96110323.docx
+++ b/DataBase Design/assignment/HW1/HW1_96110323.docx
@@ -5,16 +5,16 @@
     <w:p>
       <w:pPr>
         <w:bidi/>
+        <w:spacing w:line="276" w:lineRule="auto"/>
         <w:jc w:val="center"/>
         <w:rPr>
-          <w:rFonts w:ascii="B Nazanin" w:hAnsi="B Nazanin" w:cs="B Nazanin" w:hint="cs"/>
-          <w:sz w:val="40"/>
-          <w:szCs w:val="40"/>
-          <w:rtl/>
-          <w:lang w:bidi="fa-IR"/>
-        </w:rPr>
-      </w:pPr>
-      <w:bookmarkStart w:id="0" w:name="_GoBack"/>
+          <w:rFonts w:ascii="B Nazanin" w:hAnsi="B Nazanin" w:cs="B Nazanin"/>
+          <w:sz w:val="40"/>
+          <w:szCs w:val="40"/>
+          <w:rtl/>
+          <w:lang w:bidi="fa-IR"/>
+        </w:rPr>
+      </w:pPr>
       <w:r>
         <w:rPr>
           <w:rFonts w:ascii="B Nazanin" w:hAnsi="B Nazanin" w:cs="B Nazanin" w:hint="cs"/>
@@ -29,35 +29,38 @@
     <w:p>
       <w:pPr>
         <w:bidi/>
+        <w:spacing w:line="276" w:lineRule="auto"/>
         <w:jc w:val="center"/>
         <w:rPr>
-          <w:rFonts w:ascii="B Nazanin" w:hAnsi="B Nazanin" w:cs="B Nazanin" w:hint="cs"/>
-          <w:sz w:val="40"/>
-          <w:szCs w:val="40"/>
-          <w:rtl/>
-          <w:lang w:bidi="fa-IR"/>
-        </w:rPr>
-      </w:pPr>
-    </w:p>
-    <w:p>
-      <w:pPr>
-        <w:bidi/>
+          <w:rFonts w:ascii="B Nazanin" w:hAnsi="B Nazanin" w:cs="B Nazanin"/>
+          <w:sz w:val="40"/>
+          <w:szCs w:val="40"/>
+          <w:rtl/>
+          <w:lang w:bidi="fa-IR"/>
+        </w:rPr>
+      </w:pPr>
+    </w:p>
+    <w:p>
+      <w:pPr>
+        <w:bidi/>
+        <w:spacing w:line="276" w:lineRule="auto"/>
         <w:jc w:val="center"/>
         <w:rPr>
-          <w:rFonts w:ascii="B Nazanin" w:hAnsi="B Nazanin" w:cs="B Nazanin" w:hint="cs"/>
-          <w:sz w:val="40"/>
-          <w:szCs w:val="40"/>
-          <w:rtl/>
-          <w:lang w:bidi="fa-IR"/>
-        </w:rPr>
-      </w:pPr>
-    </w:p>
-    <w:p>
-      <w:pPr>
-        <w:bidi/>
+          <w:rFonts w:ascii="B Nazanin" w:hAnsi="B Nazanin" w:cs="B Nazanin"/>
+          <w:sz w:val="40"/>
+          <w:szCs w:val="40"/>
+          <w:rtl/>
+          <w:lang w:bidi="fa-IR"/>
+        </w:rPr>
+      </w:pPr>
+    </w:p>
+    <w:p>
+      <w:pPr>
+        <w:bidi/>
+        <w:spacing w:line="276" w:lineRule="auto"/>
         <w:jc w:val="center"/>
         <w:rPr>
-          <w:rFonts w:ascii="B Nazanin" w:hAnsi="B Nazanin" w:cs="B Nazanin" w:hint="cs"/>
+          <w:rFonts w:ascii="B Nazanin" w:hAnsi="B Nazanin" w:cs="B Nazanin"/>
           <w:sz w:val="40"/>
           <w:szCs w:val="40"/>
           <w:rtl/>
@@ -78,33 +81,36 @@
     <w:p>
       <w:pPr>
         <w:bidi/>
-        <w:rPr>
-          <w:rFonts w:ascii="B Nazanin" w:hAnsi="B Nazanin" w:cs="B Nazanin" w:hint="cs"/>
-          <w:sz w:val="40"/>
-          <w:szCs w:val="40"/>
-          <w:rtl/>
-          <w:lang w:bidi="fa-IR"/>
-        </w:rPr>
-      </w:pPr>
-    </w:p>
-    <w:p>
-      <w:pPr>
-        <w:bidi/>
-        <w:rPr>
-          <w:rFonts w:ascii="B Nazanin" w:hAnsi="B Nazanin" w:cs="B Nazanin" w:hint="cs"/>
-          <w:sz w:val="40"/>
-          <w:szCs w:val="40"/>
-          <w:rtl/>
-          <w:lang w:bidi="fa-IR"/>
-        </w:rPr>
-      </w:pPr>
-    </w:p>
-    <w:p>
-      <w:pPr>
-        <w:bidi/>
+        <w:spacing w:line="276" w:lineRule="auto"/>
+        <w:rPr>
+          <w:rFonts w:ascii="B Nazanin" w:hAnsi="B Nazanin" w:cs="B Nazanin"/>
+          <w:sz w:val="40"/>
+          <w:szCs w:val="40"/>
+          <w:rtl/>
+          <w:lang w:bidi="fa-IR"/>
+        </w:rPr>
+      </w:pPr>
+    </w:p>
+    <w:p>
+      <w:pPr>
+        <w:bidi/>
+        <w:spacing w:line="276" w:lineRule="auto"/>
+        <w:rPr>
+          <w:rFonts w:ascii="B Nazanin" w:hAnsi="B Nazanin" w:cs="B Nazanin"/>
+          <w:sz w:val="40"/>
+          <w:szCs w:val="40"/>
+          <w:rtl/>
+          <w:lang w:bidi="fa-IR"/>
+        </w:rPr>
+      </w:pPr>
+    </w:p>
+    <w:p>
+      <w:pPr>
+        <w:bidi/>
+        <w:spacing w:line="276" w:lineRule="auto"/>
         <w:jc w:val="center"/>
         <w:rPr>
-          <w:rFonts w:ascii="B Nazanin" w:hAnsi="B Nazanin" w:cs="B Nazanin" w:hint="cs"/>
+          <w:rFonts w:ascii="B Nazanin" w:hAnsi="B Nazanin" w:cs="B Nazanin"/>
           <w:sz w:val="40"/>
           <w:szCs w:val="40"/>
           <w:rtl/>
@@ -125,22 +131,24 @@
     <w:p>
       <w:pPr>
         <w:bidi/>
+        <w:spacing w:line="276" w:lineRule="auto"/>
         <w:jc w:val="center"/>
         <w:rPr>
-          <w:rFonts w:ascii="B Nazanin" w:hAnsi="B Nazanin" w:cs="B Nazanin" w:hint="cs"/>
-          <w:sz w:val="40"/>
-          <w:szCs w:val="40"/>
-          <w:rtl/>
-          <w:lang w:bidi="fa-IR"/>
-        </w:rPr>
-      </w:pPr>
-    </w:p>
-    <w:p>
-      <w:pPr>
-        <w:bidi/>
+          <w:rFonts w:ascii="B Nazanin" w:hAnsi="B Nazanin" w:cs="B Nazanin"/>
+          <w:sz w:val="40"/>
+          <w:szCs w:val="40"/>
+          <w:rtl/>
+          <w:lang w:bidi="fa-IR"/>
+        </w:rPr>
+      </w:pPr>
+    </w:p>
+    <w:p>
+      <w:pPr>
+        <w:bidi/>
+        <w:spacing w:line="276" w:lineRule="auto"/>
         <w:jc w:val="center"/>
         <w:rPr>
-          <w:rFonts w:ascii="B Nazanin" w:hAnsi="B Nazanin" w:cs="B Nazanin" w:hint="cs"/>
+          <w:rFonts w:ascii="B Nazanin" w:hAnsi="B Nazanin" w:cs="B Nazanin"/>
           <w:sz w:val="40"/>
           <w:szCs w:val="40"/>
           <w:rtl/>
@@ -161,32 +169,35 @@
     <w:p>
       <w:pPr>
         <w:bidi/>
-        <w:rPr>
-          <w:rFonts w:ascii="B Nazanin" w:hAnsi="B Nazanin" w:cs="B Nazanin" w:hint="cs"/>
-          <w:sz w:val="40"/>
-          <w:szCs w:val="40"/>
-          <w:rtl/>
-          <w:lang w:bidi="fa-IR"/>
-        </w:rPr>
-      </w:pPr>
-    </w:p>
-    <w:p>
-      <w:pPr>
-        <w:bidi/>
-        <w:rPr>
-          <w:rFonts w:ascii="B Nazanin" w:hAnsi="B Nazanin" w:cs="B Nazanin" w:hint="cs"/>
-          <w:sz w:val="40"/>
-          <w:szCs w:val="40"/>
-          <w:rtl/>
-          <w:lang w:bidi="fa-IR"/>
-        </w:rPr>
-      </w:pPr>
-    </w:p>
-    <w:p>
-      <w:pPr>
-        <w:bidi/>
-        <w:rPr>
-          <w:rFonts w:ascii="B Nazanin" w:hAnsi="B Nazanin" w:cs="B Nazanin" w:hint="cs"/>
+        <w:spacing w:line="276" w:lineRule="auto"/>
+        <w:rPr>
+          <w:rFonts w:ascii="B Nazanin" w:hAnsi="B Nazanin" w:cs="B Nazanin"/>
+          <w:sz w:val="40"/>
+          <w:szCs w:val="40"/>
+          <w:rtl/>
+          <w:lang w:bidi="fa-IR"/>
+        </w:rPr>
+      </w:pPr>
+    </w:p>
+    <w:p>
+      <w:pPr>
+        <w:bidi/>
+        <w:spacing w:line="276" w:lineRule="auto"/>
+        <w:rPr>
+          <w:rFonts w:ascii="B Nazanin" w:hAnsi="B Nazanin" w:cs="B Nazanin"/>
+          <w:sz w:val="40"/>
+          <w:szCs w:val="40"/>
+          <w:rtl/>
+          <w:lang w:bidi="fa-IR"/>
+        </w:rPr>
+      </w:pPr>
+    </w:p>
+    <w:p>
+      <w:pPr>
+        <w:bidi/>
+        <w:spacing w:line="276" w:lineRule="auto"/>
+        <w:rPr>
+          <w:rFonts w:ascii="B Nazanin" w:hAnsi="B Nazanin" w:cs="B Nazanin"/>
           <w:sz w:val="40"/>
           <w:szCs w:val="40"/>
           <w:rtl/>
@@ -207,20 +218,22 @@
     <w:p>
       <w:pPr>
         <w:bidi/>
-        <w:rPr>
-          <w:rFonts w:ascii="B Nazanin" w:hAnsi="B Nazanin" w:cs="B Nazanin" w:hint="cs"/>
-          <w:sz w:val="40"/>
-          <w:szCs w:val="40"/>
-          <w:rtl/>
-          <w:lang w:bidi="fa-IR"/>
-        </w:rPr>
-      </w:pPr>
-    </w:p>
-    <w:p>
-      <w:pPr>
-        <w:bidi/>
-        <w:rPr>
-          <w:rFonts w:ascii="B Nazanin" w:hAnsi="B Nazanin" w:cs="B Nazanin" w:hint="cs"/>
+        <w:spacing w:line="276" w:lineRule="auto"/>
+        <w:rPr>
+          <w:rFonts w:ascii="B Nazanin" w:hAnsi="B Nazanin" w:cs="B Nazanin"/>
+          <w:sz w:val="40"/>
+          <w:szCs w:val="40"/>
+          <w:rtl/>
+          <w:lang w:bidi="fa-IR"/>
+        </w:rPr>
+      </w:pPr>
+    </w:p>
+    <w:p>
+      <w:pPr>
+        <w:bidi/>
+        <w:spacing w:line="276" w:lineRule="auto"/>
+        <w:rPr>
+          <w:rFonts w:ascii="B Nazanin" w:hAnsi="B Nazanin" w:cs="B Nazanin"/>
           <w:sz w:val="40"/>
           <w:szCs w:val="40"/>
           <w:rtl/>
@@ -237,18 +250,15 @@
         </w:rPr>
         <w:t xml:space="preserve">برای طراحی این </w:t>
       </w:r>
-      <w:proofErr w:type="spellStart"/>
-      <w:r>
-        <w:rPr>
-          <w:rFonts w:ascii="B Nazanin" w:hAnsi="B Nazanin" w:cs="B Nazanin" w:hint="cs"/>
-          <w:sz w:val="40"/>
-          <w:szCs w:val="40"/>
-          <w:rtl/>
-          <w:lang w:bidi="fa-IR"/>
-        </w:rPr>
-        <w:t>دیاگرام</w:t>
-      </w:r>
-      <w:proofErr w:type="spellEnd"/>
+      <w:r>
+        <w:rPr>
+          <w:rFonts w:ascii="Cambria" w:hAnsi="Cambria" w:cs="B Nazanin"/>
+          <w:sz w:val="40"/>
+          <w:szCs w:val="40"/>
+          <w:lang w:bidi="fa-IR"/>
+        </w:rPr>
+        <w:t>Diagram</w:t>
+      </w:r>
       <w:r>
         <w:rPr>
           <w:rFonts w:ascii="B Nazanin" w:hAnsi="B Nazanin" w:cs="B Nazanin" w:hint="cs"/>
@@ -263,8 +273,9 @@
     <w:p>
       <w:pPr>
         <w:bidi/>
-        <w:rPr>
-          <w:rFonts w:ascii="B Nazanin" w:hAnsi="B Nazanin" w:cs="B Nazanin" w:hint="cs"/>
+        <w:spacing w:line="276" w:lineRule="auto"/>
+        <w:rPr>
+          <w:rFonts w:ascii="B Nazanin" w:hAnsi="B Nazanin" w:cs="B Nazanin"/>
           <w:sz w:val="40"/>
           <w:szCs w:val="40"/>
           <w:rtl/>
@@ -280,8 +291,9 @@
           <w:numId w:val="2"/>
         </w:numPr>
         <w:bidi/>
-        <w:rPr>
-          <w:rFonts w:ascii="B Nazanin" w:hAnsi="B Nazanin" w:cs="B Nazanin" w:hint="cs"/>
+        <w:spacing w:line="276" w:lineRule="auto"/>
+        <w:rPr>
+          <w:rFonts w:ascii="B Nazanin" w:hAnsi="B Nazanin" w:cs="B Nazanin"/>
           <w:sz w:val="40"/>
           <w:szCs w:val="40"/>
           <w:lang w:bidi="fa-IR"/>
@@ -306,8 +318,9 @@
           <w:numId w:val="2"/>
         </w:numPr>
         <w:bidi/>
-        <w:rPr>
-          <w:rFonts w:ascii="B Nazanin" w:hAnsi="B Nazanin" w:cs="B Nazanin" w:hint="cs"/>
+        <w:spacing w:line="276" w:lineRule="auto"/>
+        <w:rPr>
+          <w:rFonts w:ascii="B Nazanin" w:hAnsi="B Nazanin" w:cs="B Nazanin"/>
           <w:sz w:val="40"/>
           <w:szCs w:val="40"/>
           <w:lang w:bidi="fa-IR"/>
@@ -332,8 +345,9 @@
           <w:numId w:val="2"/>
         </w:numPr>
         <w:bidi/>
-        <w:rPr>
-          <w:rFonts w:ascii="B Nazanin" w:hAnsi="B Nazanin" w:cs="B Nazanin" w:hint="cs"/>
+        <w:spacing w:line="276" w:lineRule="auto"/>
+        <w:rPr>
+          <w:rFonts w:ascii="B Nazanin" w:hAnsi="B Nazanin" w:cs="B Nazanin"/>
           <w:sz w:val="40"/>
           <w:szCs w:val="40"/>
           <w:lang w:bidi="fa-IR"/>
@@ -353,21 +367,23 @@
     <w:p>
       <w:pPr>
         <w:bidi/>
+        <w:spacing w:line="276" w:lineRule="auto"/>
         <w:ind w:left="360"/>
         <w:rPr>
-          <w:rFonts w:ascii="B Nazanin" w:hAnsi="B Nazanin" w:cs="B Nazanin" w:hint="cs"/>
-          <w:sz w:val="40"/>
-          <w:szCs w:val="40"/>
-          <w:rtl/>
-          <w:lang w:bidi="fa-IR"/>
-        </w:rPr>
-      </w:pPr>
-    </w:p>
-    <w:p>
-      <w:pPr>
-        <w:bidi/>
-        <w:rPr>
-          <w:rFonts w:ascii="B Nazanin" w:hAnsi="B Nazanin" w:cs="B Nazanin" w:hint="cs"/>
+          <w:rFonts w:ascii="B Nazanin" w:hAnsi="B Nazanin" w:cs="B Nazanin"/>
+          <w:sz w:val="40"/>
+          <w:szCs w:val="40"/>
+          <w:rtl/>
+          <w:lang w:bidi="fa-IR"/>
+        </w:rPr>
+      </w:pPr>
+    </w:p>
+    <w:p>
+      <w:pPr>
+        <w:bidi/>
+        <w:spacing w:line="276" w:lineRule="auto"/>
+        <w:rPr>
+          <w:rFonts w:ascii="B Nazanin" w:hAnsi="B Nazanin" w:cs="B Nazanin"/>
           <w:sz w:val="40"/>
           <w:szCs w:val="40"/>
           <w:rtl/>
@@ -407,49 +423,9 @@
     <w:p>
       <w:pPr>
         <w:bidi/>
-        <w:rPr>
-          <w:rFonts w:ascii="B Nazanin" w:hAnsi="B Nazanin" w:cs="B Nazanin" w:hint="cs"/>
-          <w:sz w:val="40"/>
-          <w:szCs w:val="40"/>
-          <w:rtl/>
-          <w:lang w:bidi="fa-IR"/>
-        </w:rPr>
-      </w:pPr>
-      <w:r>
-        <w:rPr>
-          <w:rFonts w:ascii="B Nazanin" w:hAnsi="B Nazanin" w:cs="B Nazanin" w:hint="cs"/>
-          <w:sz w:val="40"/>
-          <w:szCs w:val="40"/>
-          <w:rtl/>
-          <w:lang w:bidi="fa-IR"/>
-        </w:rPr>
-        <w:t xml:space="preserve">با توجه به موارد بالا </w:t>
-      </w:r>
-      <w:r>
-        <w:rPr>
-          <w:rFonts w:ascii="B Nazanin" w:hAnsi="B Nazanin" w:cs="B Nazanin" w:hint="cs"/>
-          <w:sz w:val="40"/>
-          <w:szCs w:val="40"/>
-          <w:lang w:bidi="fa-IR"/>
-        </w:rPr>
-        <w:t xml:space="preserve">Diagram </w:t>
-      </w:r>
-      <w:r>
-        <w:rPr>
-          <w:rFonts w:ascii="B Nazanin" w:hAnsi="B Nazanin" w:cs="B Nazanin" w:hint="cs"/>
-          <w:sz w:val="40"/>
-          <w:szCs w:val="40"/>
-          <w:rtl/>
-          <w:lang w:bidi="fa-IR"/>
-        </w:rPr>
-        <w:t xml:space="preserve">  حاصل به شکل زیر می باشد  : </w:t>
-      </w:r>
-    </w:p>
-    <w:p>
-      <w:pPr>
-        <w:bidi/>
-        <w:rPr>
-          <w:rFonts w:ascii="B Nazanin" w:hAnsi="B Nazanin" w:cs="B Nazanin" w:hint="cs"/>
+        <w:spacing w:line="276" w:lineRule="auto"/>
+        <w:rPr>
+          <w:rFonts w:ascii="B Nazanin" w:hAnsi="B Nazanin" w:cs="B Nazanin"/>
           <w:sz w:val="40"/>
           <w:szCs w:val="40"/>
           <w:rtl/>
@@ -466,16 +442,16 @@
           <w:lang w:val="fa-IR" w:bidi="fa-IR"/>
         </w:rPr>
         <w:drawing>
-          <wp:anchor distT="0" distB="0" distL="114300" distR="114300" simplePos="0" relativeHeight="251658240" behindDoc="0" locked="0" layoutInCell="1" allowOverlap="1" wp14:anchorId="12E7749F" wp14:editId="5471BE1E">
+          <wp:anchor distT="0" distB="0" distL="114300" distR="114300" simplePos="0" relativeHeight="251658240" behindDoc="0" locked="0" layoutInCell="1" allowOverlap="1" wp14:anchorId="12E7749F" wp14:editId="3D5D1F17">
             <wp:simplePos x="0" y="0"/>
             <wp:positionH relativeFrom="column">
-              <wp:posOffset>-292100</wp:posOffset>
+              <wp:posOffset>198783</wp:posOffset>
             </wp:positionH>
             <wp:positionV relativeFrom="paragraph">
-              <wp:posOffset>146050</wp:posOffset>
+              <wp:posOffset>336826</wp:posOffset>
             </wp:positionV>
-            <wp:extent cx="6298943" cy="3567430"/>
-            <wp:effectExtent l="0" t="0" r="635" b="1270"/>
+            <wp:extent cx="5597718" cy="2424430"/>
+            <wp:effectExtent l="0" t="0" r="3175" b="1270"/>
             <wp:wrapNone/>
             <wp:docPr id="4" name="Picture 4"/>
             <wp:cNvGraphicFramePr>
@@ -503,7 +479,7 @@
                   <pic:spPr>
                     <a:xfrm>
                       <a:off x="0" y="0"/>
-                      <a:ext cx="6298943" cy="3567430"/>
+                      <a:ext cx="5605369" cy="2427744"/>
                     </a:xfrm>
                     <a:prstGeom prst="rect">
                       <a:avLst/>
@@ -521,108 +497,161 @@
           </wp:anchor>
         </w:drawing>
       </w:r>
-    </w:p>
-    <w:p>
-      <w:pPr>
-        <w:bidi/>
-        <w:rPr>
-          <w:rFonts w:ascii="B Nazanin" w:hAnsi="B Nazanin" w:cs="B Nazanin" w:hint="cs"/>
-          <w:sz w:val="40"/>
-          <w:szCs w:val="40"/>
-          <w:rtl/>
-          <w:lang w:bidi="fa-IR"/>
-        </w:rPr>
-      </w:pPr>
-    </w:p>
-    <w:p>
-      <w:pPr>
-        <w:bidi/>
-        <w:rPr>
-          <w:rFonts w:ascii="B Nazanin" w:hAnsi="B Nazanin" w:cs="B Nazanin" w:hint="cs"/>
-          <w:sz w:val="40"/>
-          <w:szCs w:val="40"/>
-          <w:rtl/>
-          <w:lang w:bidi="fa-IR"/>
-        </w:rPr>
-      </w:pPr>
-    </w:p>
-    <w:p>
-      <w:pPr>
-        <w:bidi/>
-        <w:rPr>
-          <w:rFonts w:ascii="B Nazanin" w:hAnsi="B Nazanin" w:cs="B Nazanin" w:hint="cs"/>
-          <w:sz w:val="40"/>
-          <w:szCs w:val="40"/>
-          <w:rtl/>
-          <w:lang w:bidi="fa-IR"/>
-        </w:rPr>
-      </w:pPr>
-    </w:p>
-    <w:p>
-      <w:pPr>
-        <w:bidi/>
-        <w:rPr>
-          <w:rFonts w:ascii="B Nazanin" w:hAnsi="B Nazanin" w:cs="B Nazanin" w:hint="cs"/>
-          <w:sz w:val="40"/>
-          <w:szCs w:val="40"/>
-          <w:rtl/>
-          <w:lang w:bidi="fa-IR"/>
-        </w:rPr>
-      </w:pPr>
-    </w:p>
-    <w:p>
-      <w:pPr>
-        <w:bidi/>
-        <w:rPr>
-          <w:rFonts w:ascii="B Nazanin" w:hAnsi="B Nazanin" w:cs="B Nazanin" w:hint="cs"/>
-          <w:sz w:val="40"/>
-          <w:szCs w:val="40"/>
-          <w:rtl/>
-          <w:lang w:bidi="fa-IR"/>
-        </w:rPr>
-      </w:pPr>
-    </w:p>
-    <w:p>
-      <w:pPr>
-        <w:bidi/>
-        <w:rPr>
-          <w:rFonts w:ascii="B Nazanin" w:hAnsi="B Nazanin" w:cs="B Nazanin" w:hint="cs"/>
-          <w:sz w:val="40"/>
-          <w:szCs w:val="40"/>
-          <w:rtl/>
-          <w:lang w:bidi="fa-IR"/>
-        </w:rPr>
-      </w:pPr>
-    </w:p>
-    <w:p>
-      <w:pPr>
-        <w:bidi/>
-        <w:rPr>
-          <w:rFonts w:ascii="B Nazanin" w:hAnsi="B Nazanin" w:cs="B Nazanin" w:hint="cs"/>
-          <w:sz w:val="40"/>
-          <w:szCs w:val="40"/>
-          <w:rtl/>
-          <w:lang w:bidi="fa-IR"/>
-        </w:rPr>
-      </w:pPr>
-    </w:p>
-    <w:p>
-      <w:pPr>
-        <w:bidi/>
-        <w:rPr>
-          <w:rFonts w:ascii="B Nazanin" w:hAnsi="B Nazanin" w:cs="B Nazanin" w:hint="cs"/>
-          <w:sz w:val="40"/>
-          <w:szCs w:val="40"/>
-          <w:rtl/>
-          <w:lang w:bidi="fa-IR"/>
-        </w:rPr>
-      </w:pPr>
-    </w:p>
-    <w:p>
-      <w:pPr>
-        <w:bidi/>
-        <w:rPr>
-          <w:rFonts w:ascii="B Nazanin" w:hAnsi="B Nazanin" w:cs="B Nazanin" w:hint="cs"/>
+      <w:r>
+        <w:rPr>
+          <w:rFonts w:ascii="B Nazanin" w:hAnsi="B Nazanin" w:cs="B Nazanin" w:hint="cs"/>
+          <w:sz w:val="40"/>
+          <w:szCs w:val="40"/>
+          <w:rtl/>
+          <w:lang w:bidi="fa-IR"/>
+        </w:rPr>
+        <w:t xml:space="preserve">با توجه به موارد بالا </w:t>
+      </w:r>
+      <w:r>
+        <w:rPr>
+          <w:rFonts w:ascii="B Nazanin" w:hAnsi="B Nazanin" w:cs="B Nazanin" w:hint="cs"/>
+          <w:sz w:val="40"/>
+          <w:szCs w:val="40"/>
+          <w:lang w:bidi="fa-IR"/>
+        </w:rPr>
+        <w:t xml:space="preserve">Diagram </w:t>
+      </w:r>
+      <w:r>
+        <w:rPr>
+          <w:rFonts w:ascii="B Nazanin" w:hAnsi="B Nazanin" w:cs="B Nazanin" w:hint="cs"/>
+          <w:sz w:val="40"/>
+          <w:szCs w:val="40"/>
+          <w:rtl/>
+          <w:lang w:bidi="fa-IR"/>
+        </w:rPr>
+        <w:t xml:space="preserve">  حاصل به شکل زیر می باشد  : </w:t>
+      </w:r>
+    </w:p>
+    <w:p>
+      <w:pPr>
+        <w:bidi/>
+        <w:spacing w:line="276" w:lineRule="auto"/>
+        <w:rPr>
+          <w:rFonts w:ascii="B Nazanin" w:hAnsi="B Nazanin" w:cs="B Nazanin"/>
+          <w:sz w:val="40"/>
+          <w:szCs w:val="40"/>
+          <w:rtl/>
+          <w:lang w:bidi="fa-IR"/>
+        </w:rPr>
+      </w:pPr>
+    </w:p>
+    <w:p>
+      <w:pPr>
+        <w:bidi/>
+        <w:spacing w:line="276" w:lineRule="auto"/>
+        <w:rPr>
+          <w:rFonts w:ascii="B Nazanin" w:hAnsi="B Nazanin" w:cs="B Nazanin"/>
+          <w:sz w:val="40"/>
+          <w:szCs w:val="40"/>
+          <w:rtl/>
+          <w:lang w:bidi="fa-IR"/>
+        </w:rPr>
+      </w:pPr>
+    </w:p>
+    <w:p>
+      <w:pPr>
+        <w:bidi/>
+        <w:spacing w:line="276" w:lineRule="auto"/>
+        <w:rPr>
+          <w:rFonts w:ascii="B Nazanin" w:hAnsi="B Nazanin" w:cs="B Nazanin"/>
+          <w:sz w:val="40"/>
+          <w:szCs w:val="40"/>
+          <w:rtl/>
+          <w:lang w:bidi="fa-IR"/>
+        </w:rPr>
+      </w:pPr>
+    </w:p>
+    <w:p>
+      <w:pPr>
+        <w:bidi/>
+        <w:spacing w:line="276" w:lineRule="auto"/>
+        <w:rPr>
+          <w:rFonts w:ascii="B Nazanin" w:hAnsi="B Nazanin" w:cs="B Nazanin"/>
+          <w:sz w:val="40"/>
+          <w:szCs w:val="40"/>
+          <w:rtl/>
+          <w:lang w:bidi="fa-IR"/>
+        </w:rPr>
+      </w:pPr>
+    </w:p>
+    <w:p>
+      <w:pPr>
+        <w:bidi/>
+        <w:spacing w:line="276" w:lineRule="auto"/>
+        <w:rPr>
+          <w:rFonts w:ascii="B Nazanin" w:hAnsi="B Nazanin" w:cs="B Nazanin"/>
+          <w:sz w:val="40"/>
+          <w:szCs w:val="40"/>
+          <w:rtl/>
+          <w:lang w:bidi="fa-IR"/>
+        </w:rPr>
+      </w:pPr>
+    </w:p>
+    <w:p>
+      <w:pPr>
+        <w:bidi/>
+        <w:spacing w:line="276" w:lineRule="auto"/>
+        <w:rPr>
+          <w:rFonts w:ascii="B Nazanin" w:hAnsi="B Nazanin" w:cs="B Nazanin"/>
+          <w:sz w:val="40"/>
+          <w:szCs w:val="40"/>
+          <w:rtl/>
+          <w:lang w:bidi="fa-IR"/>
+        </w:rPr>
+      </w:pPr>
+      <w:bookmarkStart w:id="0" w:name="_GoBack"/>
+      <w:bookmarkEnd w:id="0"/>
+    </w:p>
+    <w:p>
+      <w:pPr>
+        <w:bidi/>
+        <w:spacing w:line="276" w:lineRule="auto"/>
+        <w:rPr>
+          <w:rFonts w:ascii="B Nazanin" w:hAnsi="B Nazanin" w:cs="B Nazanin"/>
+          <w:sz w:val="40"/>
+          <w:szCs w:val="40"/>
+          <w:rtl/>
+          <w:lang w:bidi="fa-IR"/>
+        </w:rPr>
+      </w:pPr>
+    </w:p>
+    <w:p>
+      <w:pPr>
+        <w:bidi/>
+        <w:spacing w:line="276" w:lineRule="auto"/>
+        <w:rPr>
+          <w:rFonts w:ascii="B Nazanin" w:hAnsi="B Nazanin" w:cs="B Nazanin"/>
+          <w:sz w:val="40"/>
+          <w:szCs w:val="40"/>
+          <w:rtl/>
+          <w:lang w:bidi="fa-IR"/>
+        </w:rPr>
+      </w:pPr>
+    </w:p>
+    <w:p>
+      <w:pPr>
+        <w:bidi/>
+        <w:spacing w:line="276" w:lineRule="auto"/>
+        <w:rPr>
+          <w:rFonts w:ascii="B Nazanin" w:hAnsi="B Nazanin" w:cs="B Nazanin"/>
+          <w:sz w:val="40"/>
+          <w:szCs w:val="40"/>
+          <w:rtl/>
+          <w:lang w:bidi="fa-IR"/>
+        </w:rPr>
+      </w:pPr>
+    </w:p>
+    <w:p>
+      <w:pPr>
+        <w:bidi/>
+        <w:spacing w:line="276" w:lineRule="auto"/>
+        <w:rPr>
+          <w:rFonts w:ascii="B Nazanin" w:hAnsi="B Nazanin" w:cs="B Nazanin"/>
           <w:sz w:val="40"/>
           <w:szCs w:val="40"/>
           <w:rtl/>
@@ -662,20 +691,22 @@
     <w:p>
       <w:pPr>
         <w:bidi/>
-        <w:rPr>
-          <w:rFonts w:ascii="B Nazanin" w:hAnsi="B Nazanin" w:cs="B Nazanin" w:hint="cs"/>
-          <w:sz w:val="40"/>
-          <w:szCs w:val="40"/>
-          <w:rtl/>
-          <w:lang w:bidi="fa-IR"/>
-        </w:rPr>
-      </w:pPr>
-    </w:p>
-    <w:p>
-      <w:pPr>
-        <w:bidi/>
-        <w:rPr>
-          <w:rFonts w:ascii="B Nazanin" w:hAnsi="B Nazanin" w:cs="B Nazanin" w:hint="cs"/>
+        <w:spacing w:line="276" w:lineRule="auto"/>
+        <w:rPr>
+          <w:rFonts w:ascii="B Nazanin" w:hAnsi="B Nazanin" w:cs="B Nazanin"/>
+          <w:sz w:val="40"/>
+          <w:szCs w:val="40"/>
+          <w:rtl/>
+          <w:lang w:bidi="fa-IR"/>
+        </w:rPr>
+      </w:pPr>
+    </w:p>
+    <w:p>
+      <w:pPr>
+        <w:bidi/>
+        <w:spacing w:line="276" w:lineRule="auto"/>
+        <w:rPr>
+          <w:rFonts w:ascii="B Nazanin" w:hAnsi="B Nazanin" w:cs="B Nazanin"/>
           <w:color w:val="000000" w:themeColor="text1"/>
           <w:sz w:val="40"/>
           <w:szCs w:val="40"/>
@@ -752,8 +783,9 @@
     <w:p>
       <w:pPr>
         <w:bidi/>
-        <w:rPr>
-          <w:rFonts w:ascii="B Nazanin" w:hAnsi="B Nazanin" w:cs="B Nazanin" w:hint="cs"/>
+        <w:spacing w:line="276" w:lineRule="auto"/>
+        <w:rPr>
+          <w:rFonts w:ascii="B Nazanin" w:hAnsi="B Nazanin" w:cs="B Nazanin"/>
           <w:color w:val="000000" w:themeColor="text1"/>
           <w:sz w:val="40"/>
           <w:szCs w:val="40"/>
@@ -765,8 +797,9 @@
     <w:p>
       <w:pPr>
         <w:bidi/>
-        <w:rPr>
-          <w:rFonts w:ascii="B Nazanin" w:hAnsi="B Nazanin" w:cs="B Nazanin" w:hint="cs"/>
+        <w:spacing w:line="276" w:lineRule="auto"/>
+        <w:rPr>
+          <w:rFonts w:ascii="B Nazanin" w:hAnsi="B Nazanin" w:cs="B Nazanin"/>
           <w:color w:val="000000" w:themeColor="text1"/>
           <w:sz w:val="40"/>
           <w:szCs w:val="40"/>
@@ -864,8 +897,9 @@
     <w:p>
       <w:pPr>
         <w:bidi/>
-        <w:rPr>
-          <w:rFonts w:ascii="B Nazanin" w:hAnsi="B Nazanin" w:cs="B Nazanin" w:hint="cs"/>
+        <w:spacing w:line="276" w:lineRule="auto"/>
+        <w:rPr>
+          <w:rFonts w:ascii="B Nazanin" w:hAnsi="B Nazanin" w:cs="B Nazanin"/>
           <w:color w:val="000000" w:themeColor="text1"/>
           <w:sz w:val="40"/>
           <w:szCs w:val="40"/>
@@ -877,8 +911,9 @@
     <w:p>
       <w:pPr>
         <w:bidi/>
-        <w:rPr>
-          <w:rFonts w:ascii="B Nazanin" w:hAnsi="B Nazanin" w:cs="B Nazanin" w:hint="cs"/>
+        <w:spacing w:line="276" w:lineRule="auto"/>
+        <w:rPr>
+          <w:rFonts w:ascii="B Nazanin" w:hAnsi="B Nazanin" w:cs="B Nazanin"/>
           <w:sz w:val="40"/>
           <w:szCs w:val="40"/>
           <w:rtl/>
@@ -962,20 +997,22 @@
     <w:p>
       <w:pPr>
         <w:bidi/>
-        <w:rPr>
-          <w:rFonts w:ascii="B Nazanin" w:hAnsi="B Nazanin" w:cs="B Nazanin" w:hint="cs"/>
-          <w:sz w:val="40"/>
-          <w:szCs w:val="40"/>
-          <w:rtl/>
-          <w:lang w:bidi="fa-IR"/>
-        </w:rPr>
-      </w:pPr>
-    </w:p>
-    <w:p>
-      <w:pPr>
-        <w:bidi/>
-        <w:rPr>
-          <w:rFonts w:ascii="B Nazanin" w:hAnsi="B Nazanin" w:cs="B Nazanin" w:hint="cs"/>
+        <w:spacing w:line="276" w:lineRule="auto"/>
+        <w:rPr>
+          <w:rFonts w:ascii="B Nazanin" w:hAnsi="B Nazanin" w:cs="B Nazanin"/>
+          <w:sz w:val="40"/>
+          <w:szCs w:val="40"/>
+          <w:rtl/>
+          <w:lang w:bidi="fa-IR"/>
+        </w:rPr>
+      </w:pPr>
+    </w:p>
+    <w:p>
+      <w:pPr>
+        <w:bidi/>
+        <w:spacing w:line="276" w:lineRule="auto"/>
+        <w:rPr>
+          <w:rFonts w:ascii="B Nazanin" w:hAnsi="B Nazanin" w:cs="B Nazanin"/>
           <w:sz w:val="40"/>
           <w:szCs w:val="40"/>
           <w:rtl/>
@@ -1048,21 +1085,23 @@
     <w:p>
       <w:pPr>
         <w:bidi/>
-        <w:rPr>
-          <w:rFonts w:ascii="B Nazanin" w:hAnsi="B Nazanin" w:cs="B Nazanin" w:hint="cs"/>
-          <w:sz w:val="40"/>
-          <w:szCs w:val="40"/>
-          <w:rtl/>
-          <w:lang w:bidi="fa-IR"/>
-        </w:rPr>
-      </w:pPr>
-    </w:p>
-    <w:p>
-      <w:pPr>
-        <w:bidi/>
+        <w:spacing w:line="276" w:lineRule="auto"/>
+        <w:rPr>
+          <w:rFonts w:ascii="B Nazanin" w:hAnsi="B Nazanin" w:cs="B Nazanin"/>
+          <w:sz w:val="40"/>
+          <w:szCs w:val="40"/>
+          <w:rtl/>
+          <w:lang w:bidi="fa-IR"/>
+        </w:rPr>
+      </w:pPr>
+    </w:p>
+    <w:p>
+      <w:pPr>
+        <w:bidi/>
+        <w:spacing w:line="276" w:lineRule="auto"/>
         <w:jc w:val="both"/>
         <w:rPr>
-          <w:rFonts w:ascii="B Nazanin" w:hAnsi="B Nazanin" w:cs="B Nazanin" w:hint="cs"/>
+          <w:rFonts w:ascii="B Nazanin" w:hAnsi="B Nazanin" w:cs="B Nazanin"/>
           <w:sz w:val="40"/>
           <w:szCs w:val="40"/>
           <w:lang w:bidi="fa-IR"/>
@@ -1112,21 +1151,23 @@
     <w:p>
       <w:pPr>
         <w:bidi/>
+        <w:spacing w:line="276" w:lineRule="auto"/>
         <w:jc w:val="both"/>
         <w:rPr>
-          <w:rFonts w:ascii="B Nazanin" w:hAnsi="B Nazanin" w:cs="B Nazanin" w:hint="cs"/>
-          <w:sz w:val="40"/>
-          <w:szCs w:val="40"/>
-          <w:lang w:bidi="fa-IR"/>
-        </w:rPr>
-      </w:pPr>
-    </w:p>
-    <w:p>
-      <w:pPr>
-        <w:bidi/>
+          <w:rFonts w:ascii="B Nazanin" w:hAnsi="B Nazanin" w:cs="B Nazanin"/>
+          <w:sz w:val="40"/>
+          <w:szCs w:val="40"/>
+          <w:lang w:bidi="fa-IR"/>
+        </w:rPr>
+      </w:pPr>
+    </w:p>
+    <w:p>
+      <w:pPr>
+        <w:bidi/>
+        <w:spacing w:line="276" w:lineRule="auto"/>
         <w:jc w:val="both"/>
         <w:rPr>
-          <w:rFonts w:ascii="B Nazanin" w:hAnsi="B Nazanin" w:cs="B Nazanin" w:hint="cs"/>
+          <w:rFonts w:ascii="B Nazanin" w:hAnsi="B Nazanin" w:cs="B Nazanin"/>
           <w:sz w:val="40"/>
           <w:szCs w:val="40"/>
           <w:rtl/>
@@ -1177,22 +1218,24 @@
     <w:p>
       <w:pPr>
         <w:bidi/>
+        <w:spacing w:line="276" w:lineRule="auto"/>
         <w:jc w:val="both"/>
         <w:rPr>
-          <w:rFonts w:ascii="B Nazanin" w:hAnsi="B Nazanin" w:cs="B Nazanin" w:hint="cs"/>
-          <w:sz w:val="40"/>
-          <w:szCs w:val="40"/>
-          <w:rtl/>
-          <w:lang w:bidi="fa-IR"/>
-        </w:rPr>
-      </w:pPr>
-    </w:p>
-    <w:p>
-      <w:pPr>
-        <w:bidi/>
+          <w:rFonts w:ascii="B Nazanin" w:hAnsi="B Nazanin" w:cs="B Nazanin"/>
+          <w:sz w:val="40"/>
+          <w:szCs w:val="40"/>
+          <w:rtl/>
+          <w:lang w:bidi="fa-IR"/>
+        </w:rPr>
+      </w:pPr>
+    </w:p>
+    <w:p>
+      <w:pPr>
+        <w:bidi/>
+        <w:spacing w:line="276" w:lineRule="auto"/>
         <w:jc w:val="both"/>
         <w:rPr>
-          <w:rFonts w:ascii="B Nazanin" w:hAnsi="B Nazanin" w:cs="B Nazanin" w:hint="cs"/>
+          <w:rFonts w:ascii="B Nazanin" w:hAnsi="B Nazanin" w:cs="B Nazanin"/>
           <w:sz w:val="40"/>
           <w:szCs w:val="40"/>
           <w:lang w:bidi="fa-IR"/>
@@ -1261,21 +1304,23 @@
     <w:p>
       <w:pPr>
         <w:bidi/>
+        <w:spacing w:line="276" w:lineRule="auto"/>
         <w:jc w:val="both"/>
         <w:rPr>
-          <w:rFonts w:ascii="B Nazanin" w:hAnsi="B Nazanin" w:cs="B Nazanin" w:hint="cs"/>
-          <w:sz w:val="40"/>
-          <w:szCs w:val="40"/>
-          <w:lang w:bidi="fa-IR"/>
-        </w:rPr>
-      </w:pPr>
-    </w:p>
-    <w:p>
-      <w:pPr>
-        <w:bidi/>
+          <w:rFonts w:ascii="B Nazanin" w:hAnsi="B Nazanin" w:cs="B Nazanin"/>
+          <w:sz w:val="40"/>
+          <w:szCs w:val="40"/>
+          <w:lang w:bidi="fa-IR"/>
+        </w:rPr>
+      </w:pPr>
+    </w:p>
+    <w:p>
+      <w:pPr>
+        <w:bidi/>
+        <w:spacing w:line="276" w:lineRule="auto"/>
         <w:jc w:val="both"/>
         <w:rPr>
-          <w:rFonts w:ascii="B Nazanin" w:hAnsi="B Nazanin" w:cs="B Nazanin" w:hint="cs"/>
+          <w:rFonts w:ascii="B Nazanin" w:hAnsi="B Nazanin" w:cs="B Nazanin"/>
           <w:sz w:val="40"/>
           <w:szCs w:val="40"/>
           <w:rtl/>
@@ -1289,6 +1334,7 @@
           <w:szCs w:val="40"/>
           <w:lang w:bidi="fa-IR"/>
         </w:rPr>
+        <w:lastRenderedPageBreak/>
         <w:t> </w:t>
       </w:r>
       <w:r>
@@ -1305,9 +1351,10 @@
     <w:p>
       <w:pPr>
         <w:bidi/>
+        <w:spacing w:line="276" w:lineRule="auto"/>
         <w:jc w:val="both"/>
         <w:rPr>
-          <w:rFonts w:ascii="B Nazanin" w:hAnsi="B Nazanin" w:cs="B Nazanin" w:hint="cs"/>
+          <w:rFonts w:ascii="B Nazanin" w:hAnsi="B Nazanin" w:cs="B Nazanin"/>
           <w:sz w:val="40"/>
           <w:szCs w:val="40"/>
           <w:rtl/>
@@ -1328,54 +1375,34 @@
     <w:p>
       <w:pPr>
         <w:bidi/>
+        <w:spacing w:line="276" w:lineRule="auto"/>
         <w:jc w:val="both"/>
         <w:rPr>
-          <w:rFonts w:ascii="B Nazanin" w:hAnsi="B Nazanin" w:cs="B Nazanin" w:hint="cs"/>
-          <w:sz w:val="40"/>
-          <w:szCs w:val="40"/>
-          <w:rtl/>
-          <w:lang w:bidi="fa-IR"/>
-        </w:rPr>
-      </w:pPr>
-      <w:r>
-        <w:rPr>
-          <w:rFonts w:ascii="B Nazanin" w:hAnsi="B Nazanin" w:cs="B Nazanin" w:hint="cs"/>
-          <w:sz w:val="40"/>
-          <w:szCs w:val="40"/>
-          <w:rtl/>
-          <w:lang w:bidi="fa-IR"/>
-        </w:rPr>
-        <w:t xml:space="preserve">۱- فرض شده که ما سوابق اجاره دادن اتاق ها را در نظر </w:t>
-      </w:r>
-      <w:proofErr w:type="spellStart"/>
-      <w:r>
-        <w:rPr>
-          <w:rFonts w:ascii="B Nazanin" w:hAnsi="B Nazanin" w:cs="B Nazanin" w:hint="cs"/>
-          <w:sz w:val="40"/>
-          <w:szCs w:val="40"/>
-          <w:rtl/>
-          <w:lang w:bidi="fa-IR"/>
-        </w:rPr>
-        <w:t>نمی</w:t>
-      </w:r>
-      <w:proofErr w:type="spellEnd"/>
-      <w:r>
-        <w:rPr>
-          <w:rFonts w:ascii="B Nazanin" w:hAnsi="B Nazanin" w:cs="B Nazanin" w:hint="cs"/>
-          <w:sz w:val="40"/>
-          <w:szCs w:val="40"/>
-          <w:rtl/>
-          <w:lang w:bidi="fa-IR"/>
-        </w:rPr>
-        <w:t xml:space="preserve"> گیریم پس هر اتاق توسط یک معلم اجاره می شود </w:t>
-      </w:r>
-    </w:p>
-    <w:p>
-      <w:pPr>
-        <w:bidi/>
+          <w:rFonts w:ascii="B Nazanin" w:hAnsi="B Nazanin" w:cs="B Nazanin"/>
+          <w:sz w:val="40"/>
+          <w:szCs w:val="40"/>
+          <w:rtl/>
+          <w:lang w:bidi="fa-IR"/>
+        </w:rPr>
+      </w:pPr>
+      <w:r>
+        <w:rPr>
+          <w:rFonts w:ascii="B Nazanin" w:hAnsi="B Nazanin" w:cs="B Nazanin" w:hint="cs"/>
+          <w:sz w:val="40"/>
+          <w:szCs w:val="40"/>
+          <w:rtl/>
+          <w:lang w:bidi="fa-IR"/>
+        </w:rPr>
+        <w:t xml:space="preserve">۱- فرض شده که ما سوابق اجاره دادن اتاق ها را در نظر نمی گیریم پس هر اتاق توسط یک معلم اجاره می شود </w:t>
+      </w:r>
+    </w:p>
+    <w:p>
+      <w:pPr>
+        <w:bidi/>
+        <w:spacing w:line="276" w:lineRule="auto"/>
         <w:jc w:val="both"/>
         <w:rPr>
-          <w:rFonts w:ascii="B Nazanin" w:hAnsi="B Nazanin" w:cs="B Nazanin" w:hint="cs"/>
+          <w:rFonts w:ascii="B Nazanin" w:hAnsi="B Nazanin" w:cs="B Nazanin"/>
           <w:sz w:val="40"/>
           <w:szCs w:val="40"/>
           <w:rtl/>
@@ -1415,9 +1442,10 @@
     <w:p>
       <w:pPr>
         <w:bidi/>
+        <w:spacing w:line="276" w:lineRule="auto"/>
         <w:jc w:val="both"/>
         <w:rPr>
-          <w:rFonts w:ascii="B Nazanin" w:hAnsi="B Nazanin" w:cs="B Nazanin" w:hint="cs"/>
+          <w:rFonts w:ascii="B Nazanin" w:hAnsi="B Nazanin" w:cs="B Nazanin"/>
           <w:sz w:val="40"/>
           <w:szCs w:val="40"/>
           <w:rtl/>
@@ -1457,9 +1485,10 @@
     <w:p>
       <w:pPr>
         <w:bidi/>
+        <w:spacing w:line="276" w:lineRule="auto"/>
         <w:jc w:val="both"/>
         <w:rPr>
-          <w:rFonts w:ascii="B Nazanin" w:hAnsi="B Nazanin" w:cs="B Nazanin" w:hint="cs"/>
+          <w:rFonts w:ascii="B Nazanin" w:hAnsi="B Nazanin" w:cs="B Nazanin"/>
           <w:sz w:val="40"/>
           <w:szCs w:val="40"/>
           <w:rtl/>
@@ -1500,9 +1529,10 @@
     <w:p>
       <w:pPr>
         <w:bidi/>
+        <w:spacing w:line="276" w:lineRule="auto"/>
         <w:jc w:val="both"/>
         <w:rPr>
-          <w:rFonts w:ascii="B Nazanin" w:hAnsi="B Nazanin" w:cs="B Nazanin" w:hint="cs"/>
+          <w:rFonts w:ascii="B Nazanin" w:hAnsi="B Nazanin" w:cs="B Nazanin"/>
           <w:sz w:val="40"/>
           <w:szCs w:val="40"/>
           <w:rtl/>
@@ -1523,33 +1553,34 @@
     <w:p>
       <w:pPr>
         <w:bidi/>
+        <w:spacing w:line="276" w:lineRule="auto"/>
         <w:jc w:val="both"/>
         <w:rPr>
-          <w:rFonts w:ascii="B Nazanin" w:hAnsi="B Nazanin" w:cs="B Nazanin" w:hint="cs"/>
-          <w:sz w:val="40"/>
-          <w:szCs w:val="40"/>
-          <w:rtl/>
-          <w:lang w:bidi="fa-IR"/>
-        </w:rPr>
-      </w:pPr>
-      <w:r>
-        <w:rPr>
-          <w:rFonts w:ascii="B Nazanin" w:hAnsi="B Nazanin" w:cs="B Nazanin" w:hint="cs"/>
-          <w:sz w:val="40"/>
-          <w:szCs w:val="40"/>
-          <w:rtl/>
-          <w:lang w:bidi="fa-IR"/>
-        </w:rPr>
-        <w:lastRenderedPageBreak/>
+          <w:rFonts w:ascii="B Nazanin" w:hAnsi="B Nazanin" w:cs="B Nazanin"/>
+          <w:sz w:val="40"/>
+          <w:szCs w:val="40"/>
+          <w:rtl/>
+          <w:lang w:bidi="fa-IR"/>
+        </w:rPr>
+      </w:pPr>
+      <w:r>
+        <w:rPr>
+          <w:rFonts w:ascii="B Nazanin" w:hAnsi="B Nazanin" w:cs="B Nazanin" w:hint="cs"/>
+          <w:sz w:val="40"/>
+          <w:szCs w:val="40"/>
+          <w:rtl/>
+          <w:lang w:bidi="fa-IR"/>
+        </w:rPr>
         <w:t xml:space="preserve">۴-۲ : پیشنهادات </w:t>
       </w:r>
     </w:p>
     <w:p>
       <w:pPr>
         <w:bidi/>
+        <w:spacing w:line="276" w:lineRule="auto"/>
         <w:jc w:val="both"/>
         <w:rPr>
-          <w:rFonts w:ascii="B Nazanin" w:hAnsi="B Nazanin" w:cs="B Nazanin" w:hint="cs"/>
+          <w:rFonts w:ascii="B Nazanin" w:hAnsi="B Nazanin" w:cs="B Nazanin"/>
           <w:sz w:val="40"/>
           <w:szCs w:val="40"/>
           <w:rtl/>
@@ -1570,9 +1601,10 @@
     <w:p>
       <w:pPr>
         <w:bidi/>
+        <w:spacing w:line="276" w:lineRule="auto"/>
         <w:jc w:val="both"/>
         <w:rPr>
-          <w:rFonts w:ascii="B Nazanin" w:hAnsi="B Nazanin" w:cs="B Nazanin" w:hint="cs"/>
+          <w:rFonts w:ascii="B Nazanin" w:hAnsi="B Nazanin" w:cs="B Nazanin"/>
           <w:sz w:val="40"/>
           <w:szCs w:val="40"/>
           <w:rtl/>
@@ -1593,9 +1625,10 @@
     <w:p>
       <w:pPr>
         <w:bidi/>
+        <w:spacing w:line="276" w:lineRule="auto"/>
         <w:jc w:val="both"/>
         <w:rPr>
-          <w:rFonts w:ascii="B Nazanin" w:hAnsi="B Nazanin" w:cs="B Nazanin" w:hint="cs"/>
+          <w:rFonts w:ascii="B Nazanin" w:hAnsi="B Nazanin" w:cs="B Nazanin"/>
           <w:sz w:val="40"/>
           <w:szCs w:val="40"/>
           <w:rtl/>
@@ -1625,9 +1658,10 @@
     <w:p>
       <w:pPr>
         <w:bidi/>
+        <w:spacing w:line="276" w:lineRule="auto"/>
         <w:jc w:val="both"/>
         <w:rPr>
-          <w:rFonts w:ascii="B Nazanin" w:hAnsi="B Nazanin" w:cs="B Nazanin" w:hint="cs"/>
+          <w:rFonts w:ascii="B Nazanin" w:hAnsi="B Nazanin" w:cs="B Nazanin"/>
           <w:sz w:val="40"/>
           <w:szCs w:val="40"/>
           <w:lang w:bidi="fa-IR"/>
@@ -1661,216 +1695,16 @@
           <w:rtl/>
           <w:lang w:bidi="fa-IR"/>
         </w:rPr>
-        <w:t xml:space="preserve"> پرسشنامه </w:t>
-      </w:r>
-      <w:proofErr w:type="spellStart"/>
-      <w:r>
-        <w:rPr>
-          <w:rFonts w:ascii="B Nazanin" w:hAnsi="B Nazanin" w:cs="B Nazanin" w:hint="cs"/>
-          <w:sz w:val="40"/>
-          <w:szCs w:val="40"/>
-          <w:rtl/>
-          <w:lang w:bidi="fa-IR"/>
-        </w:rPr>
-        <w:t>یکتاست</w:t>
-      </w:r>
-      <w:proofErr w:type="spellEnd"/>
-      <w:r>
-        <w:rPr>
-          <w:rFonts w:ascii="B Nazanin" w:hAnsi="B Nazanin" w:cs="B Nazanin" w:hint="cs"/>
-          <w:sz w:val="40"/>
-          <w:szCs w:val="40"/>
-          <w:rtl/>
-          <w:lang w:bidi="fa-IR"/>
-        </w:rPr>
-        <w:t xml:space="preserve"> یعنی تمام معلمین به یک پرسشنامه واحد جواب می دهند. </w:t>
-      </w:r>
-    </w:p>
-    <w:p>
-      <w:pPr>
-        <w:bidi/>
+        <w:t xml:space="preserve"> پرسشنامه یکتاست یعنی تمام معلمین به یک پرسشنامه واحد جواب می دهند. </w:t>
+      </w:r>
+    </w:p>
+    <w:p>
+      <w:pPr>
+        <w:bidi/>
+        <w:spacing w:line="276" w:lineRule="auto"/>
         <w:jc w:val="both"/>
         <w:rPr>
-          <w:rFonts w:ascii="B Nazanin" w:hAnsi="B Nazanin" w:cs="B Nazanin" w:hint="cs"/>
-          <w:sz w:val="40"/>
-          <w:szCs w:val="40"/>
-          <w:rtl/>
-          <w:lang w:bidi="fa-IR"/>
-        </w:rPr>
-      </w:pPr>
-      <w:r>
-        <w:rPr>
-          <w:rFonts w:ascii="B Nazanin" w:hAnsi="B Nazanin" w:cs="B Nazanin" w:hint="cs"/>
-          <w:sz w:val="40"/>
-          <w:szCs w:val="40"/>
-          <w:rtl/>
-          <w:lang w:bidi="fa-IR"/>
-        </w:rPr>
-        <w:t xml:space="preserve">تمام </w:t>
-      </w:r>
-      <w:proofErr w:type="spellStart"/>
-      <w:r>
-        <w:rPr>
-          <w:rFonts w:ascii="B Nazanin" w:hAnsi="B Nazanin" w:cs="B Nazanin" w:hint="cs"/>
-          <w:sz w:val="40"/>
-          <w:szCs w:val="40"/>
-          <w:rtl/>
-          <w:lang w:bidi="fa-IR"/>
-        </w:rPr>
-        <w:t>شناسه</w:t>
-      </w:r>
-      <w:proofErr w:type="spellEnd"/>
-      <w:r>
-        <w:rPr>
-          <w:rFonts w:ascii="B Nazanin" w:hAnsi="B Nazanin" w:cs="B Nazanin" w:hint="cs"/>
-          <w:sz w:val="40"/>
-          <w:szCs w:val="40"/>
-          <w:rtl/>
-          <w:lang w:bidi="fa-IR"/>
-        </w:rPr>
-        <w:t xml:space="preserve"> به صورت کلمات </w:t>
-      </w:r>
-      <w:r>
-        <w:rPr>
-          <w:rFonts w:ascii="B Nazanin" w:hAnsi="B Nazanin" w:cs="B Nazanin" w:hint="cs"/>
-          <w:sz w:val="40"/>
-          <w:szCs w:val="40"/>
-          <w:lang w:bidi="fa-IR"/>
-        </w:rPr>
-        <w:t xml:space="preserve">BOLD </w:t>
-      </w:r>
-      <w:r>
-        <w:rPr>
-          <w:rFonts w:ascii="B Nazanin" w:hAnsi="B Nazanin" w:cs="B Nazanin" w:hint="cs"/>
-          <w:sz w:val="40"/>
-          <w:szCs w:val="40"/>
-          <w:rtl/>
-          <w:lang w:bidi="fa-IR"/>
-        </w:rPr>
-        <w:t xml:space="preserve">با </w:t>
-      </w:r>
-      <w:r>
-        <w:rPr>
-          <w:rFonts w:ascii="B Nazanin" w:hAnsi="B Nazanin" w:cs="B Nazanin" w:hint="cs"/>
-          <w:sz w:val="40"/>
-          <w:szCs w:val="40"/>
-          <w:lang w:bidi="fa-IR"/>
-        </w:rPr>
-        <w:t>Under Line</w:t>
-      </w:r>
-      <w:r>
-        <w:rPr>
-          <w:rFonts w:ascii="B Nazanin" w:hAnsi="B Nazanin" w:cs="B Nazanin" w:hint="cs"/>
-          <w:sz w:val="40"/>
-          <w:szCs w:val="40"/>
-          <w:rtl/>
-          <w:lang w:bidi="fa-IR"/>
-        </w:rPr>
-        <w:t xml:space="preserve"> در نظر گرفته شده است  . </w:t>
-      </w:r>
-    </w:p>
-    <w:p>
-      <w:pPr>
-        <w:bidi/>
-        <w:jc w:val="both"/>
-        <w:rPr>
-          <w:rFonts w:ascii="B Nazanin" w:hAnsi="B Nazanin" w:cs="B Nazanin" w:hint="cs"/>
-          <w:sz w:val="40"/>
-          <w:szCs w:val="40"/>
-          <w:rtl/>
-          <w:lang w:bidi="fa-IR"/>
-        </w:rPr>
-      </w:pPr>
-      <w:r>
-        <w:rPr>
-          <w:rFonts w:ascii="B Nazanin" w:hAnsi="B Nazanin" w:cs="B Nazanin" w:hint="cs"/>
-          <w:sz w:val="40"/>
-          <w:szCs w:val="40"/>
-          <w:rtl/>
-          <w:lang w:bidi="fa-IR"/>
-        </w:rPr>
-        <w:t xml:space="preserve">صفت </w:t>
-      </w:r>
-      <w:proofErr w:type="spellStart"/>
-      <w:r>
-        <w:rPr>
-          <w:rFonts w:ascii="B Nazanin" w:hAnsi="B Nazanin" w:cs="B Nazanin" w:hint="cs"/>
-          <w:sz w:val="40"/>
-          <w:szCs w:val="40"/>
-          <w:rtl/>
-          <w:lang w:bidi="fa-IR"/>
-        </w:rPr>
-        <w:t>شناسه</w:t>
-      </w:r>
-      <w:proofErr w:type="spellEnd"/>
-      <w:r>
-        <w:rPr>
-          <w:rFonts w:ascii="B Nazanin" w:hAnsi="B Nazanin" w:cs="B Nazanin" w:hint="cs"/>
-          <w:sz w:val="40"/>
-          <w:szCs w:val="40"/>
-          <w:rtl/>
-          <w:lang w:bidi="fa-IR"/>
-        </w:rPr>
-        <w:t xml:space="preserve"> دوم به شکل </w:t>
-      </w:r>
-      <w:r>
-        <w:rPr>
-          <w:rFonts w:ascii="B Nazanin" w:hAnsi="B Nazanin" w:cs="B Nazanin" w:hint="cs"/>
-          <w:sz w:val="40"/>
-          <w:szCs w:val="40"/>
-          <w:lang w:bidi="fa-IR"/>
-        </w:rPr>
-        <w:t xml:space="preserve">BOLD </w:t>
-      </w:r>
-      <w:r>
-        <w:rPr>
-          <w:rFonts w:ascii="B Nazanin" w:hAnsi="B Nazanin" w:cs="B Nazanin" w:hint="cs"/>
-          <w:sz w:val="40"/>
-          <w:szCs w:val="40"/>
-          <w:rtl/>
-          <w:lang w:bidi="fa-IR"/>
-        </w:rPr>
-        <w:t xml:space="preserve"> با فرم </w:t>
-      </w:r>
-      <w:r>
-        <w:rPr>
-          <w:rFonts w:ascii="B Nazanin" w:hAnsi="B Nazanin" w:cs="B Nazanin" w:hint="cs"/>
-          <w:sz w:val="40"/>
-          <w:szCs w:val="40"/>
-          <w:lang w:bidi="fa-IR"/>
-        </w:rPr>
-        <w:t xml:space="preserve">Italic </w:t>
-      </w:r>
-      <w:r>
-        <w:rPr>
-          <w:rFonts w:ascii="B Nazanin" w:hAnsi="B Nazanin" w:cs="B Nazanin" w:hint="cs"/>
-          <w:sz w:val="40"/>
-          <w:szCs w:val="40"/>
-          <w:rtl/>
-          <w:lang w:bidi="fa-IR"/>
-        </w:rPr>
-        <w:t xml:space="preserve"> مشخص شده است  . </w:t>
-      </w:r>
-    </w:p>
-    <w:p>
-      <w:pPr>
-        <w:bidi/>
-        <w:jc w:val="both"/>
-        <w:rPr>
-          <w:rFonts w:ascii="B Nazanin" w:hAnsi="B Nazanin" w:cs="B Nazanin" w:hint="cs"/>
-          <w:sz w:val="40"/>
-          <w:szCs w:val="40"/>
-          <w:rtl/>
-          <w:lang w:bidi="fa-IR"/>
-        </w:rPr>
-      </w:pPr>
-    </w:p>
-    <w:p>
-      <w:pPr>
-        <w:bidi/>
-        <w:jc w:val="both"/>
-        <w:rPr>
-          <w:rFonts w:ascii="B Nazanin" w:hAnsi="B Nazanin" w:cs="B Nazanin" w:hint="cs"/>
+          <w:rFonts w:ascii="B Nazanin" w:hAnsi="B Nazanin" w:cs="B Nazanin"/>
           <w:sz w:val="40"/>
           <w:szCs w:val="40"/>
           <w:rtl/>
@@ -1887,18 +1721,18 @@
           <w:lang w:val="fa-IR" w:bidi="fa-IR"/>
         </w:rPr>
         <w:drawing>
-          <wp:anchor distT="0" distB="0" distL="114300" distR="114300" simplePos="0" relativeHeight="251659264" behindDoc="0" locked="0" layoutInCell="1" allowOverlap="1" wp14:anchorId="279AE9C1" wp14:editId="6F376CE2">
+          <wp:anchor distT="0" distB="0" distL="114300" distR="114300" simplePos="0" relativeHeight="251659264" behindDoc="0" locked="0" layoutInCell="1" allowOverlap="1" wp14:anchorId="60E6A2FB" wp14:editId="7EFD6990">
             <wp:simplePos x="0" y="0"/>
             <wp:positionH relativeFrom="column">
-              <wp:posOffset>-667993</wp:posOffset>
+              <wp:posOffset>-525145</wp:posOffset>
             </wp:positionH>
             <wp:positionV relativeFrom="paragraph">
-              <wp:posOffset>458442</wp:posOffset>
+              <wp:posOffset>651510</wp:posOffset>
             </wp:positionV>
-            <wp:extent cx="7063105" cy="3307080"/>
-            <wp:effectExtent l="0" t="0" r="0" b="0"/>
+            <wp:extent cx="6828155" cy="3323590"/>
+            <wp:effectExtent l="0" t="0" r="4445" b="3810"/>
             <wp:wrapSquare wrapText="bothSides"/>
-            <wp:docPr id="1" name="Picture 1"/>
+            <wp:docPr id="2" name="Picture 2"/>
             <wp:cNvGraphicFramePr>
               <a:graphicFrameLocks xmlns:a="http://schemas.openxmlformats.org/drawingml/2006/main" noChangeAspect="1"/>
             </wp:cNvGraphicFramePr>
@@ -1906,7 +1740,7 @@
               <a:graphicData uri="http://schemas.openxmlformats.org/drawingml/2006/picture">
                 <pic:pic xmlns:pic="http://schemas.openxmlformats.org/drawingml/2006/picture">
                   <pic:nvPicPr>
-                    <pic:cNvPr id="1" name="Teacher Room reserve system-2.png"/>
+                    <pic:cNvPr id="2" name="FeacherFinal.png"/>
                     <pic:cNvPicPr/>
                   </pic:nvPicPr>
                   <pic:blipFill>
@@ -1924,7 +1758,7 @@
                   <pic:spPr>
                     <a:xfrm>
                       <a:off x="0" y="0"/>
-                      <a:ext cx="7063105" cy="3307080"/>
+                      <a:ext cx="6828155" cy="3323590"/>
                     </a:xfrm>
                     <a:prstGeom prst="rect">
                       <a:avLst/>
@@ -1950,47 +1784,131 @@
           <w:rtl/>
           <w:lang w:bidi="fa-IR"/>
         </w:rPr>
-        <w:t xml:space="preserve">حال با توجه به فرض های بالا به نمودار </w:t>
-      </w:r>
-      <w:r>
-        <w:rPr>
-          <w:rFonts w:ascii="B Nazanin" w:hAnsi="B Nazanin" w:cs="B Nazanin" w:hint="cs"/>
-          <w:sz w:val="40"/>
-          <w:szCs w:val="40"/>
-          <w:lang w:bidi="fa-IR"/>
-        </w:rPr>
-        <w:t xml:space="preserve">ER </w:t>
-      </w:r>
-      <w:r>
-        <w:rPr>
-          <w:rFonts w:ascii="B Nazanin" w:hAnsi="B Nazanin" w:cs="B Nazanin" w:hint="cs"/>
-          <w:sz w:val="40"/>
-          <w:szCs w:val="40"/>
-          <w:rtl/>
-          <w:lang w:bidi="fa-IR"/>
-        </w:rPr>
-        <w:t xml:space="preserve"> زیر می رسیم. : </w:t>
-      </w:r>
-    </w:p>
-    <w:p>
-      <w:pPr>
-        <w:bidi/>
+        <w:t xml:space="preserve">تمام شناسه به صورت کلمات </w:t>
+      </w:r>
+      <w:r>
+        <w:rPr>
+          <w:rFonts w:ascii="B Nazanin" w:hAnsi="B Nazanin" w:cs="B Nazanin" w:hint="cs"/>
+          <w:sz w:val="40"/>
+          <w:szCs w:val="40"/>
+          <w:lang w:bidi="fa-IR"/>
+        </w:rPr>
+        <w:t xml:space="preserve">BOLD </w:t>
+      </w:r>
+      <w:r>
+        <w:rPr>
+          <w:rFonts w:ascii="B Nazanin" w:hAnsi="B Nazanin" w:cs="B Nazanin" w:hint="cs"/>
+          <w:sz w:val="40"/>
+          <w:szCs w:val="40"/>
+          <w:rtl/>
+          <w:lang w:bidi="fa-IR"/>
+        </w:rPr>
+        <w:t xml:space="preserve">با </w:t>
+      </w:r>
+      <w:r>
+        <w:rPr>
+          <w:rFonts w:ascii="B Nazanin" w:hAnsi="B Nazanin" w:cs="B Nazanin" w:hint="cs"/>
+          <w:sz w:val="40"/>
+          <w:szCs w:val="40"/>
+          <w:lang w:bidi="fa-IR"/>
+        </w:rPr>
+        <w:t>Under Line</w:t>
+      </w:r>
+      <w:r>
+        <w:rPr>
+          <w:rFonts w:ascii="B Nazanin" w:hAnsi="B Nazanin" w:cs="B Nazanin" w:hint="cs"/>
+          <w:sz w:val="40"/>
+          <w:szCs w:val="40"/>
+          <w:rtl/>
+          <w:lang w:bidi="fa-IR"/>
+        </w:rPr>
+        <w:t xml:space="preserve"> در نظر گرفته شده است  . </w:t>
+      </w:r>
+    </w:p>
+    <w:p>
+      <w:pPr>
+        <w:bidi/>
+        <w:spacing w:line="276" w:lineRule="auto"/>
         <w:jc w:val="both"/>
         <w:rPr>
-          <w:rFonts w:ascii="B Nazanin" w:hAnsi="B Nazanin" w:cs="B Nazanin" w:hint="cs"/>
-          <w:sz w:val="40"/>
-          <w:szCs w:val="40"/>
-          <w:rtl/>
-          <w:lang w:bidi="fa-IR"/>
-        </w:rPr>
-      </w:pPr>
-    </w:p>
-    <w:p>
-      <w:pPr>
-        <w:bidi/>
+          <w:rFonts w:ascii="B Nazanin" w:hAnsi="B Nazanin" w:cs="B Nazanin"/>
+          <w:sz w:val="40"/>
+          <w:szCs w:val="40"/>
+          <w:rtl/>
+          <w:lang w:bidi="fa-IR"/>
+        </w:rPr>
+      </w:pPr>
+      <w:r>
+        <w:rPr>
+          <w:rFonts w:ascii="B Nazanin" w:hAnsi="B Nazanin" w:cs="B Nazanin" w:hint="cs"/>
+          <w:sz w:val="40"/>
+          <w:szCs w:val="40"/>
+          <w:rtl/>
+          <w:lang w:bidi="fa-IR"/>
+        </w:rPr>
+        <w:lastRenderedPageBreak/>
+        <w:t xml:space="preserve">صفت شناسه دوم به شکل </w:t>
+      </w:r>
+      <w:r>
+        <w:rPr>
+          <w:rFonts w:ascii="B Nazanin" w:hAnsi="B Nazanin" w:cs="B Nazanin" w:hint="cs"/>
+          <w:sz w:val="40"/>
+          <w:szCs w:val="40"/>
+          <w:lang w:bidi="fa-IR"/>
+        </w:rPr>
+        <w:t xml:space="preserve">BOLD </w:t>
+      </w:r>
+      <w:r>
+        <w:rPr>
+          <w:rFonts w:ascii="B Nazanin" w:hAnsi="B Nazanin" w:cs="B Nazanin" w:hint="cs"/>
+          <w:sz w:val="40"/>
+          <w:szCs w:val="40"/>
+          <w:rtl/>
+          <w:lang w:bidi="fa-IR"/>
+        </w:rPr>
+        <w:t xml:space="preserve"> با فرم </w:t>
+      </w:r>
+      <w:r>
+        <w:rPr>
+          <w:rFonts w:ascii="B Nazanin" w:hAnsi="B Nazanin" w:cs="B Nazanin" w:hint="cs"/>
+          <w:sz w:val="40"/>
+          <w:szCs w:val="40"/>
+          <w:lang w:bidi="fa-IR"/>
+        </w:rPr>
+        <w:t xml:space="preserve">Italic </w:t>
+      </w:r>
+      <w:r>
+        <w:rPr>
+          <w:rFonts w:ascii="B Nazanin" w:hAnsi="B Nazanin" w:cs="B Nazanin" w:hint="cs"/>
+          <w:sz w:val="40"/>
+          <w:szCs w:val="40"/>
+          <w:rtl/>
+          <w:lang w:bidi="fa-IR"/>
+        </w:rPr>
+        <w:t xml:space="preserve"> مشخص شده است  . </w:t>
+      </w:r>
+    </w:p>
+    <w:p>
+      <w:pPr>
+        <w:bidi/>
+        <w:spacing w:line="276" w:lineRule="auto"/>
         <w:jc w:val="both"/>
         <w:rPr>
-          <w:rFonts w:ascii="B Nazanin" w:hAnsi="B Nazanin" w:cs="B Nazanin" w:hint="cs"/>
+          <w:rFonts w:ascii="B Nazanin" w:hAnsi="B Nazanin" w:cs="B Nazanin"/>
+          <w:sz w:val="40"/>
+          <w:szCs w:val="40"/>
+          <w:rtl/>
+          <w:lang w:bidi="fa-IR"/>
+        </w:rPr>
+      </w:pPr>
+    </w:p>
+    <w:p>
+      <w:pPr>
+        <w:bidi/>
+        <w:spacing w:line="276" w:lineRule="auto"/>
+        <w:jc w:val="both"/>
+        <w:rPr>
+          <w:rFonts w:ascii="B Nazanin" w:hAnsi="B Nazanin" w:cs="B Nazanin"/>
           <w:sz w:val="40"/>
           <w:szCs w:val="40"/>
           <w:rtl/>
@@ -2011,9 +1929,10 @@
     <w:p>
       <w:pPr>
         <w:bidi/>
+        <w:spacing w:line="276" w:lineRule="auto"/>
         <w:jc w:val="both"/>
         <w:rPr>
-          <w:rFonts w:ascii="B Nazanin" w:hAnsi="B Nazanin" w:cs="B Nazanin" w:hint="cs"/>
+          <w:rFonts w:ascii="B Nazanin" w:hAnsi="B Nazanin" w:cs="B Nazanin"/>
           <w:color w:val="FF0000"/>
           <w:sz w:val="40"/>
           <w:szCs w:val="40"/>
@@ -2025,9 +1944,10 @@
     <w:p>
       <w:pPr>
         <w:bidi/>
+        <w:spacing w:line="276" w:lineRule="auto"/>
         <w:jc w:val="both"/>
         <w:rPr>
-          <w:rFonts w:ascii="B Nazanin" w:hAnsi="B Nazanin" w:cs="B Nazanin" w:hint="cs"/>
+          <w:rFonts w:ascii="B Nazanin" w:hAnsi="B Nazanin" w:cs="B Nazanin"/>
           <w:sz w:val="40"/>
           <w:szCs w:val="40"/>
           <w:rtl/>
@@ -2081,9 +2001,10 @@
     <w:p>
       <w:pPr>
         <w:bidi/>
+        <w:spacing w:line="276" w:lineRule="auto"/>
         <w:jc w:val="both"/>
         <w:rPr>
-          <w:rFonts w:ascii="B Nazanin" w:hAnsi="B Nazanin" w:cs="B Nazanin" w:hint="cs"/>
+          <w:rFonts w:ascii="B Nazanin" w:hAnsi="B Nazanin" w:cs="B Nazanin"/>
           <w:sz w:val="40"/>
           <w:szCs w:val="40"/>
           <w:rtl/>
@@ -2167,9 +2088,10 @@
     <w:p>
       <w:pPr>
         <w:bidi/>
+        <w:spacing w:line="276" w:lineRule="auto"/>
         <w:jc w:val="both"/>
         <w:rPr>
-          <w:rFonts w:ascii="B Nazanin" w:hAnsi="B Nazanin" w:cs="B Nazanin" w:hint="cs"/>
+          <w:rFonts w:ascii="B Nazanin" w:hAnsi="B Nazanin" w:cs="B Nazanin"/>
           <w:sz w:val="40"/>
           <w:szCs w:val="40"/>
           <w:rtl/>
@@ -2185,7 +2107,6 @@
           <w:rtl/>
           <w:lang w:bidi="fa-IR"/>
         </w:rPr>
-        <w:lastRenderedPageBreak/>
         <w:t xml:space="preserve">معلم. </w:t>
       </w:r>
       <w:r>
@@ -2242,10 +2163,23 @@
     </w:p>
     <w:p>
       <w:pPr>
-        <w:bidi/>
+        <w:spacing w:line="276" w:lineRule="auto"/>
         <w:jc w:val="both"/>
         <w:rPr>
-          <w:rFonts w:ascii="B Nazanin" w:hAnsi="B Nazanin" w:cs="B Nazanin" w:hint="cs"/>
+          <w:rFonts w:ascii="B Nazanin" w:hAnsi="B Nazanin" w:cs="B Nazanin"/>
+          <w:sz w:val="40"/>
+          <w:szCs w:val="40"/>
+          <w:lang w:bidi="fa-IR"/>
+        </w:rPr>
+      </w:pPr>
+    </w:p>
+    <w:p>
+      <w:pPr>
+        <w:bidi/>
+        <w:spacing w:line="276" w:lineRule="auto"/>
+        <w:jc w:val="both"/>
+        <w:rPr>
+          <w:rFonts w:ascii="B Nazanin" w:hAnsi="B Nazanin" w:cs="B Nazanin"/>
           <w:sz w:val="40"/>
           <w:szCs w:val="40"/>
           <w:rtl/>
@@ -2296,9 +2230,10 @@
     <w:p>
       <w:pPr>
         <w:bidi/>
+        <w:spacing w:line="276" w:lineRule="auto"/>
         <w:jc w:val="both"/>
         <w:rPr>
-          <w:rFonts w:ascii="B Nazanin" w:hAnsi="B Nazanin" w:cs="B Nazanin" w:hint="cs"/>
+          <w:rFonts w:ascii="B Nazanin" w:hAnsi="B Nazanin" w:cs="B Nazanin"/>
           <w:sz w:val="40"/>
           <w:szCs w:val="40"/>
           <w:rtl/>
@@ -2349,9 +2284,24 @@
     <w:p>
       <w:pPr>
         <w:bidi/>
+        <w:spacing w:line="276" w:lineRule="auto"/>
         <w:jc w:val="both"/>
         <w:rPr>
-          <w:rFonts w:ascii="B Nazanin" w:hAnsi="B Nazanin" w:cs="B Nazanin" w:hint="cs"/>
+          <w:rFonts w:ascii="B Nazanin" w:hAnsi="B Nazanin" w:cs="B Nazanin"/>
+          <w:sz w:val="40"/>
+          <w:szCs w:val="40"/>
+          <w:rtl/>
+          <w:lang w:bidi="fa-IR"/>
+        </w:rPr>
+      </w:pPr>
+    </w:p>
+    <w:p>
+      <w:pPr>
+        <w:bidi/>
+        <w:spacing w:line="276" w:lineRule="auto"/>
+        <w:jc w:val="both"/>
+        <w:rPr>
+          <w:rFonts w:ascii="B Nazanin" w:hAnsi="B Nazanin" w:cs="B Nazanin"/>
           <w:sz w:val="40"/>
           <w:szCs w:val="40"/>
           <w:rtl/>
@@ -2424,9 +2374,24 @@
     <w:p>
       <w:pPr>
         <w:bidi/>
+        <w:spacing w:line="276" w:lineRule="auto"/>
         <w:jc w:val="both"/>
         <w:rPr>
-          <w:rFonts w:ascii="B Nazanin" w:hAnsi="B Nazanin" w:cs="B Nazanin" w:hint="cs"/>
+          <w:rFonts w:ascii="B Nazanin" w:hAnsi="B Nazanin" w:cs="B Nazanin"/>
+          <w:sz w:val="40"/>
+          <w:szCs w:val="40"/>
+          <w:rtl/>
+          <w:lang w:bidi="fa-IR"/>
+        </w:rPr>
+      </w:pPr>
+    </w:p>
+    <w:p>
+      <w:pPr>
+        <w:bidi/>
+        <w:spacing w:line="276" w:lineRule="auto"/>
+        <w:jc w:val="both"/>
+        <w:rPr>
+          <w:rFonts w:ascii="B Nazanin" w:hAnsi="B Nazanin" w:cs="B Nazanin"/>
           <w:sz w:val="40"/>
           <w:szCs w:val="40"/>
           <w:rtl/>
@@ -2477,9 +2442,10 @@
     <w:p>
       <w:pPr>
         <w:bidi/>
+        <w:spacing w:line="276" w:lineRule="auto"/>
         <w:jc w:val="both"/>
         <w:rPr>
-          <w:rFonts w:ascii="B Nazanin" w:hAnsi="B Nazanin" w:cs="B Nazanin" w:hint="cs"/>
+          <w:rFonts w:ascii="B Nazanin" w:hAnsi="B Nazanin" w:cs="B Nazanin"/>
           <w:sz w:val="40"/>
           <w:szCs w:val="40"/>
           <w:rtl/>
@@ -2527,27 +2493,7 @@
           <w:rtl/>
           <w:lang w:bidi="fa-IR"/>
         </w:rPr>
-        <w:t xml:space="preserve">هر </w:t>
-      </w:r>
-      <w:r>
-        <w:rPr>
-          <w:rFonts w:ascii="B Nazanin" w:hAnsi="B Nazanin" w:cs="B Nazanin" w:hint="cs"/>
-          <w:sz w:val="40"/>
-          <w:szCs w:val="40"/>
-          <w:rtl/>
-          <w:lang w:bidi="fa-IR"/>
-        </w:rPr>
-        <w:t>پرسشنامه</w:t>
-      </w:r>
-      <w:r>
-        <w:rPr>
-          <w:rFonts w:ascii="B Nazanin" w:hAnsi="B Nazanin" w:cs="B Nazanin" w:hint="cs"/>
-          <w:sz w:val="40"/>
-          <w:szCs w:val="40"/>
-          <w:rtl/>
-          <w:lang w:bidi="fa-IR"/>
-        </w:rPr>
-        <w:t xml:space="preserve"> توسط یک مدیر کنترل می شود. . مدیر </w:t>
+        <w:t xml:space="preserve">هر پرسشنامه توسط یک مدیر کنترل می شود. . مدیر </w:t>
       </w:r>
       <w:r>
         <w:rPr>
@@ -2566,36 +2512,16 @@
           <w:rtl/>
           <w:lang w:bidi="fa-IR"/>
         </w:rPr>
-        <w:t xml:space="preserve"> </w:t>
-      </w:r>
-      <w:r>
-        <w:rPr>
-          <w:rFonts w:ascii="B Nazanin" w:hAnsi="B Nazanin" w:cs="B Nazanin" w:hint="cs"/>
-          <w:sz w:val="40"/>
-          <w:szCs w:val="40"/>
-          <w:rtl/>
-          <w:lang w:bidi="fa-IR"/>
-        </w:rPr>
-        <w:t>پرسشنامه</w:t>
-      </w:r>
-      <w:r>
-        <w:rPr>
-          <w:rFonts w:ascii="B Nazanin" w:hAnsi="B Nazanin" w:cs="B Nazanin" w:hint="cs"/>
-          <w:sz w:val="40"/>
-          <w:szCs w:val="40"/>
-          <w:rtl/>
-          <w:lang w:bidi="fa-IR"/>
-        </w:rPr>
-        <w:t xml:space="preserve"> را کنترل می کند. </w:t>
-      </w:r>
-    </w:p>
-    <w:bookmarkEnd w:id="0"/>
-    <w:p>
-      <w:pPr>
-        <w:bidi/>
+        <w:t xml:space="preserve"> پرسشنامه را کنترل می کند. </w:t>
+      </w:r>
+    </w:p>
+    <w:p>
+      <w:pPr>
+        <w:bidi/>
+        <w:spacing w:line="276" w:lineRule="auto"/>
         <w:jc w:val="both"/>
         <w:rPr>
-          <w:rFonts w:ascii="B Nazanin" w:hAnsi="B Nazanin" w:cs="B Nazanin" w:hint="cs"/>
+          <w:rFonts w:ascii="B Nazanin" w:hAnsi="B Nazanin" w:cs="B Nazanin"/>
           <w:color w:val="FF0000"/>
           <w:sz w:val="40"/>
           <w:szCs w:val="40"/>
@@ -2607,6 +2533,12 @@
     <w:sectPr>
       <w:pgSz w:w="11900" w:h="16840" w:code="9"/>
       <w:pgMar w:top="1440" w:right="1440" w:bottom="1440" w:left="1440" w:header="720" w:footer="720" w:gutter="0"/>
+      <w:pgBorders w:offsetFrom="page">
+        <w:top w:val="single" w:sz="24" w:space="24" w:color="auto"/>
+        <w:left w:val="single" w:sz="24" w:space="24" w:color="auto"/>
+        <w:bottom w:val="single" w:sz="24" w:space="24" w:color="auto"/>
+        <w:right w:val="single" w:sz="24" w:space="24" w:color="auto"/>
+      </w:pgBorders>
       <w:cols w:space="720"/>
       <w:docGrid w:linePitch="360"/>
     </w:sectPr>

</xml_diff>